<commit_message>
-Adding a target parameter to add functions and remove functions -Moved creating cards entirely to the player script -Created buttons for testing adding and removing cards from the player to deck -Starting on Hand script
</commit_message>
<xml_diff>
--- a/Project/Assets/Documentation/Deck, Hand, Field, and Subconscious Documentation.docx
+++ b/Project/Assets/Documentation/Deck, Hand, Field, and Subconscious Documentation.docx
@@ -92,7 +92,7 @@
           <w:sz w:val="22"/>
           <w:shd w:fill="auto" w:val="clear"/>
         </w:rPr>
-        <w:t xml:space="preserve">A = AddCard()</w:t>
+        <w:t xml:space="preserve">A = AddCard(Card _card) </w:t>
       </w:r>
     </w:p>
     <w:p>
@@ -430,18 +430,18 @@
           <w:spacing w:val="0"/>
           <w:position w:val="0"/>
           <w:sz w:val="22"/>
-          <w:shd w:fill="auto" w:val="clear"/>
-        </w:rPr>
-      </w:pPr>
-      <w:r>
-        <w:rPr>
-          <w:rFonts w:ascii="Calibri" w:hAnsi="Calibri" w:cs="Calibri" w:eastAsia="Calibri"/>
-          <w:b/>
-          <w:color w:val="auto"/>
-          <w:spacing w:val="0"/>
-          <w:position w:val="0"/>
-          <w:sz w:val="22"/>
-          <w:shd w:fill="auto" w:val="clear"/>
+          <w:shd w:fill="000000" w:val="clear"/>
+        </w:rPr>
+      </w:pPr>
+      <w:r>
+        <w:rPr>
+          <w:rFonts w:ascii="Calibri" w:hAnsi="Calibri" w:cs="Calibri" w:eastAsia="Calibri"/>
+          <w:b/>
+          <w:color w:val="auto"/>
+          <w:spacing w:val="0"/>
+          <w:position w:val="0"/>
+          <w:sz w:val="22"/>
+          <w:shd w:fill="000000" w:val="clear"/>
         </w:rPr>
         <w:t xml:space="preserve">public void AddCard()</w:t>
       </w:r>
@@ -458,18 +458,18 @@
           <w:spacing w:val="0"/>
           <w:position w:val="0"/>
           <w:sz w:val="22"/>
-          <w:shd w:fill="auto" w:val="clear"/>
-        </w:rPr>
-      </w:pPr>
-      <w:r>
-        <w:rPr>
-          <w:rFonts w:ascii="Calibri" w:hAnsi="Calibri" w:cs="Calibri" w:eastAsia="Calibri"/>
-          <w:i/>
-          <w:color w:val="auto"/>
-          <w:spacing w:val="0"/>
-          <w:position w:val="0"/>
-          <w:sz w:val="22"/>
-          <w:shd w:fill="auto" w:val="clear"/>
+          <w:shd w:fill="000000" w:val="clear"/>
+        </w:rPr>
+      </w:pPr>
+      <w:r>
+        <w:rPr>
+          <w:rFonts w:ascii="Calibri" w:hAnsi="Calibri" w:cs="Calibri" w:eastAsia="Calibri"/>
+          <w:i/>
+          <w:color w:val="auto"/>
+          <w:spacing w:val="0"/>
+          <w:position w:val="0"/>
+          <w:sz w:val="22"/>
+          <w:shd w:fill="000000" w:val="clear"/>
         </w:rPr>
         <w:t xml:space="preserve">Adds a card to the deck. The function does the following:</w:t>
       </w:r>
@@ -486,18 +486,18 @@
           <w:spacing w:val="0"/>
           <w:position w:val="0"/>
           <w:sz w:val="22"/>
-          <w:shd w:fill="auto" w:val="clear"/>
-        </w:rPr>
-      </w:pPr>
-      <w:r>
-        <w:rPr>
-          <w:rFonts w:ascii="Calibri" w:hAnsi="Calibri" w:cs="Calibri" w:eastAsia="Calibri"/>
-          <w:i/>
-          <w:color w:val="auto"/>
-          <w:spacing w:val="0"/>
-          <w:position w:val="0"/>
-          <w:sz w:val="22"/>
-          <w:shd w:fill="auto" w:val="clear"/>
+          <w:shd w:fill="000000" w:val="clear"/>
+        </w:rPr>
+      </w:pPr>
+      <w:r>
+        <w:rPr>
+          <w:rFonts w:ascii="Calibri" w:hAnsi="Calibri" w:cs="Calibri" w:eastAsia="Calibri"/>
+          <w:i/>
+          <w:color w:val="auto"/>
+          <w:spacing w:val="0"/>
+          <w:position w:val="0"/>
+          <w:sz w:val="22"/>
+          <w:shd w:fill="000000" w:val="clear"/>
         </w:rPr>
         <w:tab/>
         <w:t xml:space="preserve">[0]Creates a card in game</w:t>
@@ -515,18 +515,18 @@
           <w:spacing w:val="0"/>
           <w:position w:val="0"/>
           <w:sz w:val="22"/>
-          <w:shd w:fill="auto" w:val="clear"/>
-        </w:rPr>
-      </w:pPr>
-      <w:r>
-        <w:rPr>
-          <w:rFonts w:ascii="Calibri" w:hAnsi="Calibri" w:cs="Calibri" w:eastAsia="Calibri"/>
-          <w:i/>
-          <w:color w:val="auto"/>
-          <w:spacing w:val="0"/>
-          <w:position w:val="0"/>
-          <w:sz w:val="22"/>
-          <w:shd w:fill="auto" w:val="clear"/>
+          <w:shd w:fill="000000" w:val="clear"/>
+        </w:rPr>
+      </w:pPr>
+      <w:r>
+        <w:rPr>
+          <w:rFonts w:ascii="Calibri" w:hAnsi="Calibri" w:cs="Calibri" w:eastAsia="Calibri"/>
+          <w:i/>
+          <w:color w:val="auto"/>
+          <w:spacing w:val="0"/>
+          <w:position w:val="0"/>
+          <w:sz w:val="22"/>
+          <w:shd w:fill="000000" w:val="clear"/>
         </w:rPr>
         <w:tab/>
         <w:t xml:space="preserve">[1]Adds the card to the deck</w:t>
@@ -544,18 +544,18 @@
           <w:spacing w:val="0"/>
           <w:position w:val="0"/>
           <w:sz w:val="22"/>
-          <w:shd w:fill="auto" w:val="clear"/>
-        </w:rPr>
-      </w:pPr>
-      <w:r>
-        <w:rPr>
-          <w:rFonts w:ascii="Calibri" w:hAnsi="Calibri" w:cs="Calibri" w:eastAsia="Calibri"/>
-          <w:i/>
-          <w:color w:val="auto"/>
-          <w:spacing w:val="0"/>
-          <w:position w:val="0"/>
-          <w:sz w:val="22"/>
-          <w:shd w:fill="auto" w:val="clear"/>
+          <w:shd w:fill="000000" w:val="clear"/>
+        </w:rPr>
+      </w:pPr>
+      <w:r>
+        <w:rPr>
+          <w:rFonts w:ascii="Calibri" w:hAnsi="Calibri" w:cs="Calibri" w:eastAsia="Calibri"/>
+          <w:i/>
+          <w:color w:val="auto"/>
+          <w:spacing w:val="0"/>
+          <w:position w:val="0"/>
+          <w:sz w:val="22"/>
+          <w:shd w:fill="000000" w:val="clear"/>
         </w:rPr>
         <w:tab/>
         <w:t xml:space="preserve">[2]Renames the card "[name of card] + deck.Count</w:t>
@@ -584,7 +584,7 @@
           <w:spacing w:val="0"/>
           <w:position w:val="0"/>
           <w:sz w:val="22"/>
-          <w:shd w:fill="auto" w:val="clear"/>
+          <w:shd w:fill="000000" w:val="clear"/>
         </w:rPr>
         <w:tab/>
         <w:t xml:space="preserve">[3]Parents the card under the deck</w:t>
@@ -597,6 +597,194 @@
         <w:jc w:val="left"/>
         <w:rPr>
           <w:rFonts w:ascii="Calibri" w:hAnsi="Calibri" w:cs="Calibri" w:eastAsia="Calibri"/>
+          <w:i/>
+          <w:color w:val="auto"/>
+          <w:spacing w:val="0"/>
+          <w:position w:val="0"/>
+          <w:sz w:val="22"/>
+          <w:shd w:fill="auto" w:val="clear"/>
+        </w:rPr>
+      </w:pPr>
+    </w:p>
+    <w:p>
+      <w:pPr>
+        <w:spacing w:before="0" w:after="0" w:line="240"/>
+        <w:ind w:right="0" w:left="0" w:firstLine="0"/>
+        <w:jc w:val="left"/>
+        <w:rPr>
+          <w:rFonts w:ascii="Calibri" w:hAnsi="Calibri" w:cs="Calibri" w:eastAsia="Calibri"/>
+          <w:b/>
+          <w:color w:val="auto"/>
+          <w:spacing w:val="0"/>
+          <w:position w:val="0"/>
+          <w:sz w:val="22"/>
+          <w:shd w:fill="auto" w:val="clear"/>
+        </w:rPr>
+      </w:pPr>
+      <w:r>
+        <w:rPr>
+          <w:rFonts w:ascii="Calibri" w:hAnsi="Calibri" w:cs="Calibri" w:eastAsia="Calibri"/>
+          <w:b/>
+          <w:color w:val="auto"/>
+          <w:spacing w:val="0"/>
+          <w:position w:val="0"/>
+          <w:sz w:val="22"/>
+          <w:shd w:fill="auto" w:val="clear"/>
+        </w:rPr>
+        <w:t xml:space="preserve">public void AddCard(Card _card)</w:t>
+      </w:r>
+    </w:p>
+    <w:p>
+      <w:pPr>
+        <w:spacing w:before="0" w:after="0" w:line="240"/>
+        <w:ind w:right="0" w:left="0" w:firstLine="0"/>
+        <w:jc w:val="left"/>
+        <w:rPr>
+          <w:rFonts w:ascii="Calibri" w:hAnsi="Calibri" w:cs="Calibri" w:eastAsia="Calibri"/>
+          <w:i/>
+          <w:color w:val="auto"/>
+          <w:spacing w:val="0"/>
+          <w:position w:val="0"/>
+          <w:sz w:val="22"/>
+          <w:shd w:fill="auto" w:val="clear"/>
+        </w:rPr>
+      </w:pPr>
+      <w:r>
+        <w:rPr>
+          <w:rFonts w:ascii="Calibri" w:hAnsi="Calibri" w:cs="Calibri" w:eastAsia="Calibri"/>
+          <w:i/>
+          <w:color w:val="auto"/>
+          <w:spacing w:val="0"/>
+          <w:position w:val="0"/>
+          <w:sz w:val="22"/>
+          <w:shd w:fill="auto" w:val="clear"/>
+        </w:rPr>
+        <w:t xml:space="preserve">Adds a card to the deck. A card must be selected first. The function does the following:</w:t>
+      </w:r>
+    </w:p>
+    <w:p>
+      <w:pPr>
+        <w:spacing w:before="0" w:after="0" w:line="240"/>
+        <w:ind w:right="0" w:left="0" w:firstLine="0"/>
+        <w:jc w:val="left"/>
+        <w:rPr>
+          <w:rFonts w:ascii="Calibri" w:hAnsi="Calibri" w:cs="Calibri" w:eastAsia="Calibri"/>
+          <w:i/>
+          <w:color w:val="auto"/>
+          <w:spacing w:val="0"/>
+          <w:position w:val="0"/>
+          <w:sz w:val="22"/>
+          <w:shd w:fill="auto" w:val="clear"/>
+        </w:rPr>
+      </w:pPr>
+      <w:r>
+        <w:rPr>
+          <w:rFonts w:ascii="Calibri" w:hAnsi="Calibri" w:cs="Calibri" w:eastAsia="Calibri"/>
+          <w:i/>
+          <w:color w:val="auto"/>
+          <w:spacing w:val="0"/>
+          <w:position w:val="0"/>
+          <w:sz w:val="22"/>
+          <w:shd w:fill="auto" w:val="clear"/>
+        </w:rPr>
+        <w:tab/>
+        <w:t xml:space="preserve">[0]Physically moves the card to the deck</w:t>
+      </w:r>
+    </w:p>
+    <w:p>
+      <w:pPr>
+        <w:spacing w:before="0" w:after="0" w:line="240"/>
+        <w:ind w:right="0" w:left="0" w:firstLine="0"/>
+        <w:jc w:val="left"/>
+        <w:rPr>
+          <w:rFonts w:ascii="Calibri" w:hAnsi="Calibri" w:cs="Calibri" w:eastAsia="Calibri"/>
+          <w:i/>
+          <w:color w:val="auto"/>
+          <w:spacing w:val="0"/>
+          <w:position w:val="0"/>
+          <w:sz w:val="22"/>
+          <w:shd w:fill="auto" w:val="clear"/>
+        </w:rPr>
+      </w:pPr>
+      <w:r>
+        <w:rPr>
+          <w:rFonts w:ascii="Calibri" w:hAnsi="Calibri" w:cs="Calibri" w:eastAsia="Calibri"/>
+          <w:i/>
+          <w:color w:val="auto"/>
+          <w:spacing w:val="0"/>
+          <w:position w:val="0"/>
+          <w:sz w:val="22"/>
+          <w:shd w:fill="auto" w:val="clear"/>
+        </w:rPr>
+        <w:tab/>
+        <w:t xml:space="preserve">[1]Adds the card to the deck</w:t>
+      </w:r>
+    </w:p>
+    <w:p>
+      <w:pPr>
+        <w:spacing w:before="0" w:after="0" w:line="240"/>
+        <w:ind w:right="0" w:left="0" w:firstLine="0"/>
+        <w:jc w:val="left"/>
+        <w:rPr>
+          <w:rFonts w:ascii="Calibri" w:hAnsi="Calibri" w:cs="Calibri" w:eastAsia="Calibri"/>
+          <w:i/>
+          <w:color w:val="auto"/>
+          <w:spacing w:val="0"/>
+          <w:position w:val="0"/>
+          <w:sz w:val="22"/>
+          <w:shd w:fill="auto" w:val="clear"/>
+        </w:rPr>
+      </w:pPr>
+      <w:r>
+        <w:rPr>
+          <w:rFonts w:ascii="Calibri" w:hAnsi="Calibri" w:cs="Calibri" w:eastAsia="Calibri"/>
+          <w:i/>
+          <w:color w:val="auto"/>
+          <w:spacing w:val="0"/>
+          <w:position w:val="0"/>
+          <w:sz w:val="22"/>
+          <w:shd w:fill="auto" w:val="clear"/>
+        </w:rPr>
+        <w:tab/>
+        <w:t xml:space="preserve">[2]Renames the card "[name of card] + deck.Count</w:t>
+      </w:r>
+    </w:p>
+    <w:p>
+      <w:pPr>
+        <w:spacing w:before="0" w:after="0" w:line="240"/>
+        <w:ind w:right="0" w:left="0" w:firstLine="0"/>
+        <w:jc w:val="left"/>
+        <w:rPr>
+          <w:rFonts w:ascii="Calibri" w:hAnsi="Calibri" w:cs="Calibri" w:eastAsia="Calibri"/>
+          <w:i/>
+          <w:color w:val="auto"/>
+          <w:spacing w:val="0"/>
+          <w:position w:val="0"/>
+          <w:sz w:val="22"/>
+          <w:shd w:fill="auto" w:val="clear"/>
+        </w:rPr>
+      </w:pPr>
+      <w:r>
+        <w:rPr>
+          <w:rFonts w:ascii="Calibri" w:hAnsi="Calibri" w:cs="Calibri" w:eastAsia="Calibri"/>
+          <w:i/>
+          <w:color w:val="auto"/>
+          <w:spacing w:val="0"/>
+          <w:position w:val="0"/>
+          <w:sz w:val="22"/>
+          <w:shd w:fill="auto" w:val="clear"/>
+        </w:rPr>
+        <w:tab/>
+        <w:t xml:space="preserve">[3]Parents the card under the deck</w:t>
+      </w:r>
+    </w:p>
+    <w:p>
+      <w:pPr>
+        <w:spacing w:before="0" w:after="0" w:line="240"/>
+        <w:ind w:right="0" w:left="0" w:firstLine="0"/>
+        <w:jc w:val="left"/>
+        <w:rPr>
+          <w:rFonts w:ascii="Calibri" w:hAnsi="Calibri" w:cs="Calibri" w:eastAsia="Calibri"/>
           <w:b/>
           <w:color w:val="auto"/>
           <w:spacing w:val="0"/>
@@ -659,7 +847,31 @@
           <w:sz w:val="22"/>
           <w:shd w:fill="auto" w:val="clear"/>
         </w:rPr>
-        <w:t xml:space="preserve">Adds a card to the top of the deck (the top being the last card added and not the card at position 0 in the deck). The function does the following: </w:t>
+        <w:t xml:space="preserve">Adds a card to the top of the deck (the top being the last card added and not the card at position 0 in the deck). </w:t>
+      </w:r>
+      <w:r>
+        <w:rPr>
+          <w:rFonts w:ascii="Calibri" w:hAnsi="Calibri" w:cs="Calibri" w:eastAsia="Calibri"/>
+          <w:i/>
+          <w:color w:val="auto"/>
+          <w:spacing w:val="0"/>
+          <w:position w:val="0"/>
+          <w:sz w:val="22"/>
+          <w:shd w:fill="auto" w:val="clear"/>
+        </w:rPr>
+        <w:t xml:space="preserve">A card must be selected first. </w:t>
+      </w:r>
+      <w:r>
+        <w:rPr>
+          <w:rFonts w:ascii="Calibri" w:hAnsi="Calibri" w:cs="Calibri" w:eastAsia="Calibri"/>
+          <w:i/>
+          <w:color w:val="auto"/>
+          <w:spacing w:val="0"/>
+          <w:position w:val="0"/>
+          <w:sz w:val="22"/>
+          <w:shd w:fill="auto" w:val="clear"/>
+        </w:rPr>
+        <w:t xml:space="preserve"> The function does the following: </w:t>
       </w:r>
     </w:p>
     <w:p>
@@ -687,7 +899,19 @@
           <w:sz w:val="22"/>
           <w:shd w:fill="auto" w:val="clear"/>
         </w:rPr>
-        <w:t xml:space="preserve">[0]Creates a card in game</w:t>
+        <w:t xml:space="preserve">[0]</w:t>
+      </w:r>
+      <w:r>
+        <w:rPr>
+          <w:rFonts w:ascii="Calibri" w:hAnsi="Calibri" w:cs="Calibri" w:eastAsia="Calibri"/>
+          <w:i/>
+          <w:color w:val="auto"/>
+          <w:spacing w:val="0"/>
+          <w:position w:val="0"/>
+          <w:sz w:val="22"/>
+          <w:shd w:fill="auto" w:val="clear"/>
+        </w:rPr>
+        <w:t xml:space="preserve">Physically moves the card to the deck</w:t>
       </w:r>
     </w:p>
     <w:p>
@@ -870,36 +1094,48 @@
           <w:shd w:fill="auto" w:val="clear"/>
         </w:rPr>
         <w:tab/>
-        <w:t xml:space="preserve">[0]Creates a card with a name, iCost, and wCost</w:t>
-      </w:r>
-    </w:p>
-    <w:p>
-      <w:pPr>
-        <w:spacing w:before="0" w:after="0" w:line="240"/>
-        <w:ind w:right="0" w:left="0" w:firstLine="0"/>
-        <w:jc w:val="left"/>
-        <w:rPr>
-          <w:rFonts w:ascii="Calibri" w:hAnsi="Calibri" w:cs="Calibri" w:eastAsia="Calibri"/>
-          <w:i/>
-          <w:color w:val="auto"/>
-          <w:spacing w:val="0"/>
-          <w:position w:val="0"/>
-          <w:sz w:val="22"/>
-          <w:shd w:fill="auto" w:val="clear"/>
-        </w:rPr>
-      </w:pPr>
-      <w:r>
-        <w:rPr>
-          <w:rFonts w:ascii="Calibri" w:hAnsi="Calibri" w:cs="Calibri" w:eastAsia="Calibri"/>
-          <w:i/>
-          <w:color w:val="auto"/>
-          <w:spacing w:val="0"/>
-          <w:position w:val="0"/>
-          <w:sz w:val="22"/>
-          <w:shd w:fill="auto" w:val="clear"/>
-        </w:rPr>
-        <w:tab/>
-        <w:t xml:space="preserve">[1]Creates the specified amount of cards</w:t>
+        <w:t xml:space="preserve">[0]</w:t>
+      </w:r>
+      <w:r>
+        <w:rPr>
+          <w:rFonts w:ascii="Calibri" w:hAnsi="Calibri" w:cs="Calibri" w:eastAsia="Calibri"/>
+          <w:i/>
+          <w:color w:val="auto"/>
+          <w:spacing w:val="0"/>
+          <w:position w:val="0"/>
+          <w:sz w:val="22"/>
+          <w:shd w:fill="auto" w:val="clear"/>
+        </w:rPr>
+        <w:t xml:space="preserve">Physically moves the card to the deck</w:t>
+      </w:r>
+    </w:p>
+    <w:p>
+      <w:pPr>
+        <w:spacing w:before="0" w:after="0" w:line="240"/>
+        <w:ind w:right="0" w:left="0" w:firstLine="0"/>
+        <w:jc w:val="left"/>
+        <w:rPr>
+          <w:rFonts w:ascii="Calibri" w:hAnsi="Calibri" w:cs="Calibri" w:eastAsia="Calibri"/>
+          <w:i/>
+          <w:color w:val="auto"/>
+          <w:spacing w:val="0"/>
+          <w:position w:val="0"/>
+          <w:sz w:val="22"/>
+          <w:shd w:fill="auto" w:val="clear"/>
+        </w:rPr>
+      </w:pPr>
+      <w:r>
+        <w:rPr>
+          <w:rFonts w:ascii="Calibri" w:hAnsi="Calibri" w:cs="Calibri" w:eastAsia="Calibri"/>
+          <w:i/>
+          <w:color w:val="auto"/>
+          <w:spacing w:val="0"/>
+          <w:position w:val="0"/>
+          <w:sz w:val="22"/>
+          <w:shd w:fill="auto" w:val="clear"/>
+        </w:rPr>
+        <w:tab/>
+        <w:t xml:space="preserve">[1]Adds the specified amount of cards</w:t>
       </w:r>
     </w:p>
     <w:p>
@@ -938,7 +1174,7 @@
         <w:jc w:val="left"/>
         <w:rPr>
           <w:rFonts w:ascii="Calibri" w:hAnsi="Calibri" w:cs="Calibri" w:eastAsia="Calibri"/>
-          <w:b/>
+          <w:i/>
           <w:color w:val="auto"/>
           <w:spacing w:val="0"/>
           <w:position w:val="0"/>
@@ -967,38 +1203,66 @@
         <w:jc w:val="left"/>
         <w:rPr>
           <w:rFonts w:ascii="Calibri" w:hAnsi="Calibri" w:cs="Calibri" w:eastAsia="Calibri"/>
-          <w:color w:val="auto"/>
-          <w:spacing w:val="0"/>
-          <w:position w:val="0"/>
-          <w:sz w:val="22"/>
-          <w:shd w:fill="auto" w:val="clear"/>
-        </w:rPr>
-      </w:pPr>
-    </w:p>
-    <w:p>
-      <w:pPr>
-        <w:spacing w:before="0" w:after="0" w:line="240"/>
-        <w:ind w:right="0" w:left="0" w:firstLine="0"/>
-        <w:jc w:val="left"/>
-        <w:rPr>
-          <w:rFonts w:ascii="Calibri" w:hAnsi="Calibri" w:cs="Calibri" w:eastAsia="Calibri"/>
-          <w:b/>
-          <w:color w:val="auto"/>
-          <w:spacing w:val="0"/>
-          <w:position w:val="0"/>
-          <w:sz w:val="22"/>
-          <w:shd w:fill="auto" w:val="clear"/>
-        </w:rPr>
-      </w:pPr>
-      <w:r>
-        <w:rPr>
-          <w:rFonts w:ascii="Calibri" w:hAnsi="Calibri" w:cs="Calibri" w:eastAsia="Calibri"/>
-          <w:b/>
-          <w:color w:val="auto"/>
-          <w:spacing w:val="0"/>
-          <w:position w:val="0"/>
-          <w:sz w:val="22"/>
-          <w:shd w:fill="auto" w:val="clear"/>
+          <w:b/>
+          <w:color w:val="auto"/>
+          <w:spacing w:val="0"/>
+          <w:position w:val="0"/>
+          <w:sz w:val="22"/>
+          <w:shd w:fill="auto" w:val="clear"/>
+        </w:rPr>
+      </w:pPr>
+      <w:r>
+        <w:rPr>
+          <w:rFonts w:ascii="Calibri" w:hAnsi="Calibri" w:cs="Calibri" w:eastAsia="Calibri"/>
+          <w:i/>
+          <w:color w:val="auto"/>
+          <w:spacing w:val="0"/>
+          <w:position w:val="0"/>
+          <w:sz w:val="22"/>
+          <w:shd w:fill="auto" w:val="clear"/>
+        </w:rPr>
+        <w:t xml:space="preserve">*needs more testing</w:t>
+      </w:r>
+    </w:p>
+    <w:p>
+      <w:pPr>
+        <w:spacing w:before="0" w:after="0" w:line="240"/>
+        <w:ind w:right="0" w:left="0" w:firstLine="0"/>
+        <w:jc w:val="left"/>
+        <w:rPr>
+          <w:rFonts w:ascii="Calibri" w:hAnsi="Calibri" w:cs="Calibri" w:eastAsia="Calibri"/>
+          <w:color w:val="auto"/>
+          <w:spacing w:val="0"/>
+          <w:position w:val="0"/>
+          <w:sz w:val="22"/>
+          <w:shd w:fill="auto" w:val="clear"/>
+        </w:rPr>
+      </w:pPr>
+    </w:p>
+    <w:p>
+      <w:pPr>
+        <w:spacing w:before="0" w:after="0" w:line="240"/>
+        <w:ind w:right="0" w:left="0" w:firstLine="0"/>
+        <w:jc w:val="left"/>
+        <w:rPr>
+          <w:rFonts w:ascii="Calibri" w:hAnsi="Calibri" w:cs="Calibri" w:eastAsia="Calibri"/>
+          <w:b/>
+          <w:color w:val="auto"/>
+          <w:spacing w:val="0"/>
+          <w:position w:val="0"/>
+          <w:sz w:val="22"/>
+          <w:shd w:fill="000000" w:val="clear"/>
+        </w:rPr>
+      </w:pPr>
+      <w:r>
+        <w:rPr>
+          <w:rFonts w:ascii="Calibri" w:hAnsi="Calibri" w:cs="Calibri" w:eastAsia="Calibri"/>
+          <w:b/>
+          <w:color w:val="auto"/>
+          <w:spacing w:val="0"/>
+          <w:position w:val="0"/>
+          <w:sz w:val="22"/>
+          <w:shd w:fill="000000" w:val="clear"/>
         </w:rPr>
         <w:t xml:space="preserve">public void RemoveCard()</w:t>
       </w:r>
@@ -1015,18 +1279,18 @@
           <w:spacing w:val="0"/>
           <w:position w:val="0"/>
           <w:sz w:val="22"/>
-          <w:shd w:fill="auto" w:val="clear"/>
-        </w:rPr>
-      </w:pPr>
-      <w:r>
-        <w:rPr>
-          <w:rFonts w:ascii="Calibri" w:hAnsi="Calibri" w:cs="Calibri" w:eastAsia="Calibri"/>
-          <w:i/>
-          <w:color w:val="auto"/>
-          <w:spacing w:val="0"/>
-          <w:position w:val="0"/>
-          <w:sz w:val="22"/>
-          <w:shd w:fill="auto" w:val="clear"/>
+          <w:shd w:fill="000000" w:val="clear"/>
+        </w:rPr>
+      </w:pPr>
+      <w:r>
+        <w:rPr>
+          <w:rFonts w:ascii="Calibri" w:hAnsi="Calibri" w:cs="Calibri" w:eastAsia="Calibri"/>
+          <w:i/>
+          <w:color w:val="auto"/>
+          <w:spacing w:val="0"/>
+          <w:position w:val="0"/>
+          <w:sz w:val="22"/>
+          <w:shd w:fill="000000" w:val="clear"/>
         </w:rPr>
         <w:t xml:space="preserve">Removes the card at the top of the deck. The function does the following:</w:t>
       </w:r>
@@ -1043,18 +1307,18 @@
           <w:spacing w:val="0"/>
           <w:position w:val="0"/>
           <w:sz w:val="22"/>
-          <w:shd w:fill="auto" w:val="clear"/>
-        </w:rPr>
-      </w:pPr>
-      <w:r>
-        <w:rPr>
-          <w:rFonts w:ascii="Calibri" w:hAnsi="Calibri" w:cs="Calibri" w:eastAsia="Calibri"/>
-          <w:i/>
-          <w:color w:val="auto"/>
-          <w:spacing w:val="0"/>
-          <w:position w:val="0"/>
-          <w:sz w:val="22"/>
-          <w:shd w:fill="auto" w:val="clear"/>
+          <w:shd w:fill="000000" w:val="clear"/>
+        </w:rPr>
+      </w:pPr>
+      <w:r>
+        <w:rPr>
+          <w:rFonts w:ascii="Calibri" w:hAnsi="Calibri" w:cs="Calibri" w:eastAsia="Calibri"/>
+          <w:i/>
+          <w:color w:val="auto"/>
+          <w:spacing w:val="0"/>
+          <w:position w:val="0"/>
+          <w:sz w:val="22"/>
+          <w:shd w:fill="000000" w:val="clear"/>
         </w:rPr>
         <w:tab/>
         <w:t xml:space="preserve">[0]Destroys the gameObject at the top of the deck</w:t>
@@ -1067,23 +1331,23 @@
         <w:jc w:val="left"/>
         <w:rPr>
           <w:rFonts w:ascii="Calibri" w:hAnsi="Calibri" w:cs="Calibri" w:eastAsia="Calibri"/>
-          <w:b/>
-          <w:color w:val="auto"/>
-          <w:spacing w:val="0"/>
-          <w:position w:val="0"/>
-          <w:sz w:val="22"/>
-          <w:shd w:fill="auto" w:val="clear"/>
-        </w:rPr>
-      </w:pPr>
-      <w:r>
-        <w:rPr>
-          <w:rFonts w:ascii="Calibri" w:hAnsi="Calibri" w:cs="Calibri" w:eastAsia="Calibri"/>
-          <w:i/>
-          <w:color w:val="auto"/>
-          <w:spacing w:val="0"/>
-          <w:position w:val="0"/>
-          <w:sz w:val="22"/>
-          <w:shd w:fill="auto" w:val="clear"/>
+          <w:i/>
+          <w:color w:val="auto"/>
+          <w:spacing w:val="0"/>
+          <w:position w:val="0"/>
+          <w:sz w:val="22"/>
+          <w:shd w:fill="auto" w:val="clear"/>
+        </w:rPr>
+      </w:pPr>
+      <w:r>
+        <w:rPr>
+          <w:rFonts w:ascii="Calibri" w:hAnsi="Calibri" w:cs="Calibri" w:eastAsia="Calibri"/>
+          <w:i/>
+          <w:color w:val="auto"/>
+          <w:spacing w:val="0"/>
+          <w:position w:val="0"/>
+          <w:sz w:val="22"/>
+          <w:shd w:fill="000000" w:val="clear"/>
         </w:rPr>
         <w:tab/>
         <w:t xml:space="preserve">[1]Removes the card at the top of the deck</w:t>
@@ -1096,6 +1360,136 @@
         <w:jc w:val="left"/>
         <w:rPr>
           <w:rFonts w:ascii="Calibri" w:hAnsi="Calibri" w:cs="Calibri" w:eastAsia="Calibri"/>
+          <w:i/>
+          <w:color w:val="auto"/>
+          <w:spacing w:val="0"/>
+          <w:position w:val="0"/>
+          <w:sz w:val="22"/>
+          <w:shd w:fill="auto" w:val="clear"/>
+        </w:rPr>
+      </w:pPr>
+    </w:p>
+    <w:p>
+      <w:pPr>
+        <w:spacing w:before="0" w:after="0" w:line="240"/>
+        <w:ind w:right="0" w:left="0" w:firstLine="0"/>
+        <w:jc w:val="left"/>
+        <w:rPr>
+          <w:rFonts w:ascii="Calibri" w:hAnsi="Calibri" w:cs="Calibri" w:eastAsia="Calibri"/>
+          <w:b/>
+          <w:color w:val="auto"/>
+          <w:spacing w:val="0"/>
+          <w:position w:val="0"/>
+          <w:sz w:val="22"/>
+          <w:shd w:fill="auto" w:val="clear"/>
+        </w:rPr>
+      </w:pPr>
+      <w:r>
+        <w:rPr>
+          <w:rFonts w:ascii="Calibri" w:hAnsi="Calibri" w:cs="Calibri" w:eastAsia="Calibri"/>
+          <w:b/>
+          <w:color w:val="auto"/>
+          <w:spacing w:val="0"/>
+          <w:position w:val="0"/>
+          <w:sz w:val="22"/>
+          <w:shd w:fill="auto" w:val="clear"/>
+        </w:rPr>
+        <w:t xml:space="preserve">public void RemoveCard(Card _card)</w:t>
+      </w:r>
+    </w:p>
+    <w:p>
+      <w:pPr>
+        <w:spacing w:before="0" w:after="0" w:line="240"/>
+        <w:ind w:right="0" w:left="0" w:firstLine="0"/>
+        <w:jc w:val="left"/>
+        <w:rPr>
+          <w:rFonts w:ascii="Calibri" w:hAnsi="Calibri" w:cs="Calibri" w:eastAsia="Calibri"/>
+          <w:i/>
+          <w:color w:val="auto"/>
+          <w:spacing w:val="0"/>
+          <w:position w:val="0"/>
+          <w:sz w:val="22"/>
+          <w:shd w:fill="auto" w:val="clear"/>
+        </w:rPr>
+      </w:pPr>
+      <w:r>
+        <w:rPr>
+          <w:rFonts w:ascii="Calibri" w:hAnsi="Calibri" w:cs="Calibri" w:eastAsia="Calibri"/>
+          <w:i/>
+          <w:color w:val="auto"/>
+          <w:spacing w:val="0"/>
+          <w:position w:val="0"/>
+          <w:sz w:val="22"/>
+          <w:shd w:fill="auto" w:val="clear"/>
+        </w:rPr>
+        <w:t xml:space="preserve">Removes the selected card. The selected card is chosen by the user with the mouse. Only one click is needed to select the card. In the test enviroment, press 'H' to remove the selected card. The function does the following:</w:t>
+      </w:r>
+    </w:p>
+    <w:p>
+      <w:pPr>
+        <w:spacing w:before="0" w:after="0" w:line="240"/>
+        <w:ind w:right="0" w:left="0" w:firstLine="0"/>
+        <w:jc w:val="left"/>
+        <w:rPr>
+          <w:rFonts w:ascii="Calibri" w:hAnsi="Calibri" w:cs="Calibri" w:eastAsia="Calibri"/>
+          <w:i/>
+          <w:color w:val="auto"/>
+          <w:spacing w:val="0"/>
+          <w:position w:val="0"/>
+          <w:sz w:val="22"/>
+          <w:shd w:fill="auto" w:val="clear"/>
+        </w:rPr>
+      </w:pPr>
+      <w:r>
+        <w:rPr>
+          <w:rFonts w:ascii="Calibri" w:hAnsi="Calibri" w:cs="Calibri" w:eastAsia="Calibri"/>
+          <w:i/>
+          <w:color w:val="auto"/>
+          <w:spacing w:val="0"/>
+          <w:position w:val="0"/>
+          <w:sz w:val="22"/>
+          <w:shd w:fill="auto" w:val="clear"/>
+        </w:rPr>
+        <w:tab/>
+        <w:t xml:space="preserve">[0]Destroys the gameObject matching the selected card</w:t>
+      </w:r>
+    </w:p>
+    <w:p>
+      <w:pPr>
+        <w:spacing w:before="0" w:after="0" w:line="240"/>
+        <w:ind w:right="0" w:left="0" w:firstLine="0"/>
+        <w:jc w:val="left"/>
+        <w:rPr>
+          <w:rFonts w:ascii="Calibri" w:hAnsi="Calibri" w:cs="Calibri" w:eastAsia="Calibri"/>
+          <w:b/>
+          <w:color w:val="auto"/>
+          <w:spacing w:val="0"/>
+          <w:position w:val="0"/>
+          <w:sz w:val="22"/>
+          <w:shd w:fill="auto" w:val="clear"/>
+        </w:rPr>
+      </w:pPr>
+      <w:r>
+        <w:rPr>
+          <w:rFonts w:ascii="Calibri" w:hAnsi="Calibri" w:cs="Calibri" w:eastAsia="Calibri"/>
+          <w:i/>
+          <w:color w:val="auto"/>
+          <w:spacing w:val="0"/>
+          <w:position w:val="0"/>
+          <w:sz w:val="22"/>
+          <w:shd w:fill="auto" w:val="clear"/>
+        </w:rPr>
+        <w:tab/>
+        <w:t xml:space="preserve">[1]Removes the selected card from the deck</w:t>
+      </w:r>
+    </w:p>
+    <w:p>
+      <w:pPr>
+        <w:spacing w:before="0" w:after="0" w:line="240"/>
+        <w:ind w:right="0" w:left="0" w:firstLine="0"/>
+        <w:jc w:val="left"/>
+        <w:rPr>
+          <w:rFonts w:ascii="Calibri" w:hAnsi="Calibri" w:cs="Calibri" w:eastAsia="Calibri"/>
           <w:b/>
           <w:color w:val="auto"/>
           <w:spacing w:val="0"/>
@@ -1289,136 +1683,6 @@
           <w:sz w:val="22"/>
           <w:shd w:fill="auto" w:val="clear"/>
         </w:rPr>
-        <w:t xml:space="preserve">public void RemoveCard(Card _data)</w:t>
-      </w:r>
-    </w:p>
-    <w:p>
-      <w:pPr>
-        <w:spacing w:before="0" w:after="0" w:line="240"/>
-        <w:ind w:right="0" w:left="0" w:firstLine="0"/>
-        <w:jc w:val="left"/>
-        <w:rPr>
-          <w:rFonts w:ascii="Calibri" w:hAnsi="Calibri" w:cs="Calibri" w:eastAsia="Calibri"/>
-          <w:i/>
-          <w:color w:val="auto"/>
-          <w:spacing w:val="0"/>
-          <w:position w:val="0"/>
-          <w:sz w:val="22"/>
-          <w:shd w:fill="auto" w:val="clear"/>
-        </w:rPr>
-      </w:pPr>
-      <w:r>
-        <w:rPr>
-          <w:rFonts w:ascii="Calibri" w:hAnsi="Calibri" w:cs="Calibri" w:eastAsia="Calibri"/>
-          <w:i/>
-          <w:color w:val="auto"/>
-          <w:spacing w:val="0"/>
-          <w:position w:val="0"/>
-          <w:sz w:val="22"/>
-          <w:shd w:fill="auto" w:val="clear"/>
-        </w:rPr>
-        <w:t xml:space="preserve">Removes the selected card. The selected card is chosen by the user with the mouse. Only one click is needed to select the card. In the test enviroment, press 'H' to remove the selected card. The function does the following:</w:t>
-      </w:r>
-    </w:p>
-    <w:p>
-      <w:pPr>
-        <w:spacing w:before="0" w:after="0" w:line="240"/>
-        <w:ind w:right="0" w:left="0" w:firstLine="0"/>
-        <w:jc w:val="left"/>
-        <w:rPr>
-          <w:rFonts w:ascii="Calibri" w:hAnsi="Calibri" w:cs="Calibri" w:eastAsia="Calibri"/>
-          <w:i/>
-          <w:color w:val="auto"/>
-          <w:spacing w:val="0"/>
-          <w:position w:val="0"/>
-          <w:sz w:val="22"/>
-          <w:shd w:fill="auto" w:val="clear"/>
-        </w:rPr>
-      </w:pPr>
-      <w:r>
-        <w:rPr>
-          <w:rFonts w:ascii="Calibri" w:hAnsi="Calibri" w:cs="Calibri" w:eastAsia="Calibri"/>
-          <w:i/>
-          <w:color w:val="auto"/>
-          <w:spacing w:val="0"/>
-          <w:position w:val="0"/>
-          <w:sz w:val="22"/>
-          <w:shd w:fill="auto" w:val="clear"/>
-        </w:rPr>
-        <w:tab/>
-        <w:t xml:space="preserve">[0]Destroys the gameObject matching the selected card</w:t>
-      </w:r>
-    </w:p>
-    <w:p>
-      <w:pPr>
-        <w:spacing w:before="0" w:after="0" w:line="240"/>
-        <w:ind w:right="0" w:left="0" w:firstLine="0"/>
-        <w:jc w:val="left"/>
-        <w:rPr>
-          <w:rFonts w:ascii="Calibri" w:hAnsi="Calibri" w:cs="Calibri" w:eastAsia="Calibri"/>
-          <w:b/>
-          <w:color w:val="auto"/>
-          <w:spacing w:val="0"/>
-          <w:position w:val="0"/>
-          <w:sz w:val="22"/>
-          <w:shd w:fill="auto" w:val="clear"/>
-        </w:rPr>
-      </w:pPr>
-      <w:r>
-        <w:rPr>
-          <w:rFonts w:ascii="Calibri" w:hAnsi="Calibri" w:cs="Calibri" w:eastAsia="Calibri"/>
-          <w:i/>
-          <w:color w:val="auto"/>
-          <w:spacing w:val="0"/>
-          <w:position w:val="0"/>
-          <w:sz w:val="22"/>
-          <w:shd w:fill="auto" w:val="clear"/>
-        </w:rPr>
-        <w:tab/>
-        <w:t xml:space="preserve">[1]Removes the selected card from the deck</w:t>
-      </w:r>
-    </w:p>
-    <w:p>
-      <w:pPr>
-        <w:spacing w:before="0" w:after="0" w:line="240"/>
-        <w:ind w:right="0" w:left="0" w:firstLine="0"/>
-        <w:jc w:val="left"/>
-        <w:rPr>
-          <w:rFonts w:ascii="Calibri" w:hAnsi="Calibri" w:cs="Calibri" w:eastAsia="Calibri"/>
-          <w:b/>
-          <w:color w:val="auto"/>
-          <w:spacing w:val="0"/>
-          <w:position w:val="0"/>
-          <w:sz w:val="22"/>
-          <w:shd w:fill="auto" w:val="clear"/>
-        </w:rPr>
-      </w:pPr>
-    </w:p>
-    <w:p>
-      <w:pPr>
-        <w:spacing w:before="0" w:after="0" w:line="240"/>
-        <w:ind w:right="0" w:left="0" w:firstLine="0"/>
-        <w:jc w:val="left"/>
-        <w:rPr>
-          <w:rFonts w:ascii="Calibri" w:hAnsi="Calibri" w:cs="Calibri" w:eastAsia="Calibri"/>
-          <w:b/>
-          <w:color w:val="auto"/>
-          <w:spacing w:val="0"/>
-          <w:position w:val="0"/>
-          <w:sz w:val="22"/>
-          <w:shd w:fill="auto" w:val="clear"/>
-        </w:rPr>
-      </w:pPr>
-      <w:r>
-        <w:rPr>
-          <w:rFonts w:ascii="Calibri" w:hAnsi="Calibri" w:cs="Calibri" w:eastAsia="Calibri"/>
-          <w:b/>
-          <w:color w:val="auto"/>
-          <w:spacing w:val="0"/>
-          <w:position w:val="0"/>
-          <w:sz w:val="22"/>
-          <w:shd w:fill="auto" w:val="clear"/>
-        </w:rPr>
         <w:t xml:space="preserve">public void RemoveCard(Player.Position _pos, Player.Amount _amount)</w:t>
       </w:r>
     </w:p>
@@ -1515,7 +1779,7 @@
         <w:jc w:val="left"/>
         <w:rPr>
           <w:rFonts w:ascii="Calibri" w:hAnsi="Calibri" w:cs="Calibri" w:eastAsia="Calibri"/>
-          <w:b/>
+          <w:i/>
           <w:color w:val="auto"/>
           <w:spacing w:val="0"/>
           <w:position w:val="0"/>
@@ -1535,6 +1799,134 @@
         </w:rPr>
         <w:tab/>
         <w:t xml:space="preserve">[2]Removes the cards from the deck</w:t>
+      </w:r>
+    </w:p>
+    <w:p>
+      <w:pPr>
+        <w:spacing w:before="0" w:after="0" w:line="240"/>
+        <w:ind w:right="0" w:left="0" w:firstLine="0"/>
+        <w:jc w:val="left"/>
+        <w:rPr>
+          <w:rFonts w:ascii="Calibri" w:hAnsi="Calibri" w:cs="Calibri" w:eastAsia="Calibri"/>
+          <w:i/>
+          <w:color w:val="auto"/>
+          <w:spacing w:val="0"/>
+          <w:position w:val="0"/>
+          <w:sz w:val="22"/>
+          <w:shd w:fill="auto" w:val="clear"/>
+        </w:rPr>
+      </w:pPr>
+      <w:r>
+        <w:rPr>
+          <w:rFonts w:ascii="Calibri" w:hAnsi="Calibri" w:cs="Calibri" w:eastAsia="Calibri"/>
+          <w:i/>
+          <w:color w:val="auto"/>
+          <w:spacing w:val="0"/>
+          <w:position w:val="0"/>
+          <w:sz w:val="22"/>
+          <w:shd w:fill="auto" w:val="clear"/>
+        </w:rPr>
+        <w:t xml:space="preserve">*needs more testing</w:t>
+      </w:r>
+    </w:p>
+    <w:p>
+      <w:pPr>
+        <w:spacing w:before="0" w:after="0" w:line="240"/>
+        <w:ind w:right="0" w:left="0" w:firstLine="0"/>
+        <w:jc w:val="left"/>
+        <w:rPr>
+          <w:rFonts w:ascii="Calibri" w:hAnsi="Calibri" w:cs="Calibri" w:eastAsia="Calibri"/>
+          <w:i/>
+          <w:color w:val="auto"/>
+          <w:spacing w:val="0"/>
+          <w:position w:val="0"/>
+          <w:sz w:val="22"/>
+          <w:shd w:fill="auto" w:val="clear"/>
+        </w:rPr>
+      </w:pPr>
+    </w:p>
+    <w:p>
+      <w:pPr>
+        <w:spacing w:before="0" w:after="0" w:line="240"/>
+        <w:ind w:right="0" w:left="0" w:firstLine="0"/>
+        <w:jc w:val="left"/>
+        <w:rPr>
+          <w:rFonts w:ascii="Calibri" w:hAnsi="Calibri" w:cs="Calibri" w:eastAsia="Calibri"/>
+          <w:b/>
+          <w:color w:val="auto"/>
+          <w:spacing w:val="0"/>
+          <w:position w:val="0"/>
+          <w:sz w:val="22"/>
+          <w:shd w:fill="auto" w:val="clear"/>
+        </w:rPr>
+      </w:pPr>
+      <w:r>
+        <w:rPr>
+          <w:rFonts w:ascii="Calibri" w:hAnsi="Calibri" w:cs="Calibri" w:eastAsia="Calibri"/>
+          <w:b/>
+          <w:color w:val="auto"/>
+          <w:spacing w:val="0"/>
+          <w:position w:val="0"/>
+          <w:sz w:val="22"/>
+          <w:shd w:fill="auto" w:val="clear"/>
+        </w:rPr>
+        <w:t xml:space="preserve">public void RemoveCard(Card _card, Player.Position _pos, Player.Target _target)</w:t>
+      </w:r>
+    </w:p>
+    <w:p>
+      <w:pPr>
+        <w:spacing w:before="0" w:after="0" w:line="240"/>
+        <w:ind w:right="0" w:left="0" w:firstLine="0"/>
+        <w:jc w:val="left"/>
+        <w:rPr>
+          <w:rFonts w:ascii="Calibri" w:hAnsi="Calibri" w:cs="Calibri" w:eastAsia="Calibri"/>
+          <w:b/>
+          <w:color w:val="auto"/>
+          <w:spacing w:val="0"/>
+          <w:position w:val="0"/>
+          <w:sz w:val="22"/>
+          <w:shd w:fill="auto" w:val="clear"/>
+        </w:rPr>
+      </w:pPr>
+      <w:r>
+        <w:rPr>
+          <w:rFonts w:ascii="Calibri" w:hAnsi="Calibri" w:cs="Calibri" w:eastAsia="Calibri"/>
+          <w:i/>
+          <w:color w:val="auto"/>
+          <w:spacing w:val="0"/>
+          <w:position w:val="0"/>
+          <w:sz w:val="22"/>
+          <w:shd w:fill="auto" w:val="clear"/>
+        </w:rPr>
+        <w:t xml:space="preserve">Removes the selected card from the specified position (top, middle, or bottom) and moves it to the chosen target (deck, hand, field, or subconscious).</w:t>
+      </w:r>
+    </w:p>
+    <w:p>
+      <w:pPr>
+        <w:spacing w:before="0" w:after="0" w:line="240"/>
+        <w:ind w:right="0" w:left="0" w:firstLine="0"/>
+        <w:jc w:val="left"/>
+        <w:rPr>
+          <w:rFonts w:ascii="Calibri" w:hAnsi="Calibri" w:cs="Calibri" w:eastAsia="Calibri"/>
+          <w:i/>
+          <w:color w:val="auto"/>
+          <w:spacing w:val="0"/>
+          <w:position w:val="0"/>
+          <w:sz w:val="22"/>
+          <w:shd w:fill="auto" w:val="clear"/>
+        </w:rPr>
+      </w:pPr>
+      <w:r>
+        <w:rPr>
+          <w:rFonts w:ascii="Calibri" w:hAnsi="Calibri" w:cs="Calibri" w:eastAsia="Calibri"/>
+          <w:i/>
+          <w:color w:val="auto"/>
+          <w:spacing w:val="0"/>
+          <w:position w:val="0"/>
+          <w:sz w:val="22"/>
+          <w:shd w:fill="auto" w:val="clear"/>
+        </w:rPr>
+        <w:t xml:space="preserve">*not implemented yet</w:t>
       </w:r>
     </w:p>
     <w:p>

</xml_diff>